<commit_message>
Added translation of Circuit Description manual and made some very minor updates to the two manuals uploaded earlier. This concludes all my work on all translations. There is nothing more to do here.
</commit_message>
<xml_diff>
--- a/2019/ENG/DOC/Rev-2019 Diagnosis Manual.docx
+++ b/2019/ENG/DOC/Rev-2019 Diagnosis Manual.docx
@@ -68,6 +68,46 @@
     <w:p>
       <w:pPr>
         <w:keepNext/>
+        <w:jc w:val="center"/>
+        <w:rPr>
+          <w:rFonts w:cstheme="minorHAnsi"/>
+          <w:color w:val="808080" w:themeColor="background1" w:themeShade="80"/>
+          <w:sz w:val="24"/>
+          <w:szCs w:val="24"/>
+        </w:rPr>
+      </w:pPr>
+      <w:r>
+        <w:rPr>
+          <w:rFonts w:cstheme="minorHAnsi"/>
+          <w:color w:val="808080" w:themeColor="background1" w:themeShade="80"/>
+          <w:sz w:val="24"/>
+          <w:szCs w:val="24"/>
+        </w:rPr>
+        <w:t>(Revision 20201</w:t>
+      </w:r>
+      <w:r>
+        <w:rPr>
+          <w:rFonts w:cstheme="minorHAnsi"/>
+          <w:color w:val="808080" w:themeColor="background1" w:themeShade="80"/>
+          <w:sz w:val="24"/>
+          <w:szCs w:val="24"/>
+        </w:rPr>
+        <w:t>110</w:t>
+      </w:r>
+      <w:r>
+        <w:rPr>
+          <w:rFonts w:cstheme="minorHAnsi"/>
+          <w:color w:val="808080" w:themeColor="background1" w:themeShade="80"/>
+          <w:sz w:val="24"/>
+          <w:szCs w:val="24"/>
+        </w:rPr>
+        <w:t>)</w:t>
+      </w:r>
+    </w:p>
+    <w:p>
+      <w:pPr>
+        <w:keepNext/>
+        <w:jc w:val="center"/>
         <w:rPr>
           <w:rFonts w:cstheme="minorHAnsi"/>
           <w:sz w:val="24"/>
@@ -1558,8 +1598,8 @@
         </w:rPr>
         <w:lastRenderedPageBreak/>
         <w:drawing>
-          <wp:inline distT="0" distB="0" distL="0" distR="0" wp14:anchorId="17F1D861" wp14:editId="1FE118B7">
-            <wp:extent cx="4831200" cy="3721813"/>
+          <wp:inline distT="0" distB="0" distL="0" distR="0" wp14:anchorId="17F1D861" wp14:editId="02F48EE3">
+            <wp:extent cx="4831199" cy="3721813"/>
             <wp:effectExtent l="0" t="0" r="7620" b="0"/>
             <wp:docPr id="20" name="Picture 20"/>
             <wp:cNvGraphicFramePr>
@@ -1587,7 +1627,7 @@
                   <pic:spPr>
                     <a:xfrm>
                       <a:off x="0" y="0"/>
-                      <a:ext cx="4831200" cy="3721813"/>
+                      <a:ext cx="4831199" cy="3721813"/>
                     </a:xfrm>
                     <a:prstGeom prst="rect">
                       <a:avLst/>
@@ -2701,7 +2741,71 @@
           <w:sz w:val="24"/>
           <w:szCs w:val="24"/>
         </w:rPr>
-        <w:t xml:space="preserve"> the output voltage Ve and the range should be around 2</w:t>
+        <w:t xml:space="preserve"> the</w:t>
+      </w:r>
+      <w:r>
+        <w:rPr>
+          <w:rFonts w:cstheme="minorHAnsi"/>
+          <w:sz w:val="24"/>
+          <w:szCs w:val="24"/>
+        </w:rPr>
+        <w:t xml:space="preserve"> </w:t>
+      </w:r>
+      <w:r>
+        <w:rPr>
+          <w:rFonts w:cstheme="minorHAnsi"/>
+          <w:sz w:val="24"/>
+          <w:szCs w:val="24"/>
+        </w:rPr>
+        <w:t>output voltage</w:t>
+      </w:r>
+      <w:r>
+        <w:rPr>
+          <w:rFonts w:cstheme="minorHAnsi"/>
+          <w:sz w:val="24"/>
+          <w:szCs w:val="24"/>
+        </w:rPr>
+        <w:t xml:space="preserve"> Ve</w:t>
+      </w:r>
+      <w:r>
+        <w:rPr>
+          <w:rFonts w:cstheme="minorHAnsi"/>
+          <w:sz w:val="24"/>
+          <w:szCs w:val="24"/>
+        </w:rPr>
+        <w:t xml:space="preserve"> </w:t>
+      </w:r>
+      <w:r>
+        <w:rPr>
+          <w:rFonts w:cstheme="minorHAnsi"/>
+          <w:sz w:val="24"/>
+          <w:szCs w:val="24"/>
+        </w:rPr>
+        <w:t xml:space="preserve">via the calibration relays </w:t>
+      </w:r>
+      <w:r>
+        <w:rPr>
+          <w:rFonts w:cstheme="minorHAnsi"/>
+          <w:sz w:val="24"/>
+          <w:szCs w:val="24"/>
+        </w:rPr>
+        <w:t xml:space="preserve">and the </w:t>
+      </w:r>
+      <w:r>
+        <w:rPr>
+          <w:rFonts w:cstheme="minorHAnsi"/>
+          <w:sz w:val="24"/>
+          <w:szCs w:val="24"/>
+        </w:rPr>
+        <w:t xml:space="preserve">total </w:t>
+      </w:r>
+      <w:r>
+        <w:rPr>
+          <w:rFonts w:cstheme="minorHAnsi"/>
+          <w:sz w:val="24"/>
+          <w:szCs w:val="24"/>
+        </w:rPr>
+        <w:t>range should be around 2</w:t>
       </w:r>
       <w:r>
         <w:rPr>
@@ -2717,7 +2821,79 @@
           <w:sz w:val="24"/>
           <w:szCs w:val="24"/>
         </w:rPr>
-        <w:t>36. The ordinate range is between -0.005 and +0.005.</w:t>
+        <w:t xml:space="preserve">36. The </w:t>
+      </w:r>
+      <w:r>
+        <w:rPr>
+          <w:rFonts w:cstheme="minorHAnsi"/>
+          <w:sz w:val="24"/>
+          <w:szCs w:val="24"/>
+        </w:rPr>
+        <w:t xml:space="preserve">acceptable </w:t>
+      </w:r>
+      <w:r>
+        <w:rPr>
+          <w:rFonts w:cstheme="minorHAnsi"/>
+          <w:sz w:val="24"/>
+          <w:szCs w:val="24"/>
+        </w:rPr>
+        <w:t xml:space="preserve">ordinate range is </w:t>
+      </w:r>
+      <w:r>
+        <w:rPr>
+          <w:rFonts w:cstheme="minorHAnsi"/>
+          <w:sz w:val="24"/>
+          <w:szCs w:val="24"/>
+        </w:rPr>
+        <w:t>within</w:t>
+      </w:r>
+      <w:r>
+        <w:rPr>
+          <w:rFonts w:cstheme="minorHAnsi"/>
+          <w:sz w:val="24"/>
+          <w:szCs w:val="24"/>
+        </w:rPr>
+        <w:t xml:space="preserve"> </w:t>
+      </w:r>
+      <w:r>
+        <w:rPr>
+          <w:rFonts w:cstheme="minorHAnsi"/>
+          <w:sz w:val="24"/>
+          <w:szCs w:val="24"/>
+        </w:rPr>
+        <w:t>+</w:t>
+      </w:r>
+      <w:r>
+        <w:rPr>
+          <w:rFonts w:cstheme="minorHAnsi"/>
+          <w:sz w:val="24"/>
+          <w:szCs w:val="24"/>
+        </w:rPr>
+        <w:t>0.005</w:t>
+      </w:r>
+      <w:r>
+        <w:rPr>
+          <w:rFonts w:cstheme="minorHAnsi"/>
+          <w:sz w:val="24"/>
+          <w:szCs w:val="24"/>
+        </w:rPr>
+        <w:t>~</w:t>
+      </w:r>
+      <w:r>
+        <w:rPr>
+          <w:rFonts w:cstheme="minorHAnsi"/>
+          <w:sz w:val="24"/>
+          <w:szCs w:val="24"/>
+        </w:rPr>
+        <w:t>-0.005</w:t>
+      </w:r>
+      <w:r>
+        <w:rPr>
+          <w:rFonts w:cstheme="minorHAnsi"/>
+          <w:sz w:val="24"/>
+          <w:szCs w:val="24"/>
+        </w:rPr>
+        <w:t xml:space="preserve"> and anything outside of this represents a fault.</w:t>
       </w:r>
     </w:p>
     <w:p>
@@ -7665,8 +7841,8 @@
         </w:rPr>
         <w:lastRenderedPageBreak/>
         <w:drawing>
-          <wp:inline distT="0" distB="0" distL="0" distR="0" wp14:anchorId="2357BEC3" wp14:editId="32913BD0">
-            <wp:extent cx="5151600" cy="3967200"/>
+          <wp:inline distT="0" distB="0" distL="0" distR="0" wp14:anchorId="2357BEC3" wp14:editId="35E398FA">
+            <wp:extent cx="5149730" cy="3967200"/>
             <wp:effectExtent l="0" t="0" r="0" b="0"/>
             <wp:docPr id="19" name="Picture 19"/>
             <wp:cNvGraphicFramePr>
@@ -7694,7 +7870,7 @@
                   <pic:spPr>
                     <a:xfrm>
                       <a:off x="0" y="0"/>
-                      <a:ext cx="5151600" cy="3967200"/>
+                      <a:ext cx="5149730" cy="3967200"/>
                     </a:xfrm>
                     <a:prstGeom prst="rect">
                       <a:avLst/>
@@ -8686,6 +8862,7 @@
     <w:p>
       <w:pPr>
         <w:widowControl/>
+        <w:jc w:val="center"/>
         <w:rPr>
           <w:rFonts w:cstheme="minorHAnsi"/>
           <w:noProof/>
@@ -9595,6 +9772,7 @@
     <w:p>
       <w:pPr>
         <w:widowControl/>
+        <w:jc w:val="center"/>
         <w:rPr>
           <w:rFonts w:cstheme="minorHAnsi"/>
           <w:noProof/>
@@ -10776,7 +10954,7 @@
     <w:p>
       <w:pPr>
         <w:widowControl/>
-        <w:jc w:val="left"/>
+        <w:jc w:val="center"/>
         <w:rPr>
           <w:rFonts w:cstheme="minorHAnsi"/>
           <w:bCs/>
@@ -10793,8 +10971,8 @@
           <w:szCs w:val="24"/>
         </w:rPr>
         <w:drawing>
-          <wp:inline distT="0" distB="0" distL="0" distR="0" wp14:anchorId="396D15ED" wp14:editId="3A737179">
-            <wp:extent cx="5151600" cy="3967200"/>
+          <wp:inline distT="0" distB="0" distL="0" distR="0" wp14:anchorId="396D15ED" wp14:editId="489B50D7">
+            <wp:extent cx="5149730" cy="3967200"/>
             <wp:effectExtent l="0" t="0" r="0" b="0"/>
             <wp:docPr id="24" name="Picture 24"/>
             <wp:cNvGraphicFramePr>
@@ -10822,7 +11000,7 @@
                   <pic:spPr>
                     <a:xfrm>
                       <a:off x="0" y="0"/>
-                      <a:ext cx="5151600" cy="3967200"/>
+                      <a:ext cx="5149730" cy="3967200"/>
                     </a:xfrm>
                     <a:prstGeom prst="rect">
                       <a:avLst/>

</xml_diff>